<commit_message>
Tastefejl i indkaldelse til gruppemøde 6
</commit_message>
<xml_diff>
--- a/Indkaldelse til gruppemøde #6.docx
+++ b/Indkaldelse til gruppemøde #6.docx
@@ -40,8 +40,10 @@
           <w:sz w:val="28"/>
           <w:szCs w:val="28"/>
         </w:rPr>
-        <w:t>5</w:t>
-      </w:r>
+        <w:t>6</w:t>
+      </w:r>
+      <w:bookmarkStart w:id="0" w:name="_GoBack"/>
+      <w:bookmarkEnd w:id="0"/>
     </w:p>
     <w:p>
       <w:pPr>
@@ -358,8 +360,6 @@
         </w:rPr>
         <w:t>Uddeling af arbejde med udfærdigelse af accepttest.</w:t>
       </w:r>
-      <w:bookmarkStart w:id="0" w:name="_GoBack"/>
-      <w:bookmarkEnd w:id="0"/>
     </w:p>
     <w:p>
       <w:pPr>

</xml_diff>